<commit_message>
fix template so bullet points are correct font
</commit_message>
<xml_diff>
--- a/app/R/template-docx.docx
+++ b/app/R/template-docx.docx
@@ -1,6 +1,6 @@
 
 <file path=word/document.xml><?xml version="1.0" encoding="utf-8"?>
-<w:document xmlns:wpc="http://schemas.microsoft.com/office/word/2010/wordprocessingCanvas" xmlns:cx="http://schemas.microsoft.com/office/drawing/2014/chartex" xmlns:cx1="http://schemas.microsoft.com/office/drawing/2015/9/8/chartex" xmlns:cx2="http://schemas.microsoft.com/office/drawing/2015/10/21/chartex" xmlns:cx3="http://schemas.microsoft.com/office/drawing/2016/5/9/chartex" xmlns:cx4="http://schemas.microsoft.com/office/drawing/2016/5/10/chartex" xmlns:cx5="http://schemas.microsoft.com/office/drawing/2016/5/11/chartex" xmlns:cx6="http://schemas.microsoft.com/office/drawing/2016/5/12/chartex" xmlns:cx7="http://schemas.microsoft.com/office/drawing/2016/5/13/chartex" xmlns:cx8="http://schemas.microsoft.com/office/drawing/2016/5/14/chartex" xmlns:mc="http://schemas.openxmlformats.org/markup-compatibility/2006" xmlns:aink="http://schemas.microsoft.com/office/drawing/2016/ink" xmlns:am3d="http://schemas.microsoft.com/office/drawing/2017/model3d" xmlns:o="urn:schemas-microsoft-com:office:office" xmlns:oel="http://schemas.microsoft.com/office/2019/extlst" xmlns:r="http://schemas.openxmlformats.org/officeDocument/2006/relationships" xmlns:m="http://schemas.openxmlformats.org/officeDocument/2006/math" xmlns:v="urn:schemas-microsoft-com:vml" xmlns:wp14="http://schemas.microsoft.com/office/word/2010/wordprocessingDrawing" xmlns:wp="http://schemas.openxmlformats.org/drawingml/2006/wordprocessingDrawing" xmlns:w10="urn:schemas-microsoft-com:office:word" xmlns:w="http://schemas.openxmlformats.org/wordprocessingml/2006/main" xmlns:w14="http://schemas.microsoft.com/office/word/2010/wordml" xmlns:w15="http://schemas.microsoft.com/office/word/2012/wordml" xmlns:w16cex="http://schemas.microsoft.com/office/word/2018/wordml/cex" xmlns:w16cid="http://schemas.microsoft.com/office/word/2016/wordml/cid" xmlns:w16="http://schemas.microsoft.com/office/word/2018/wordml" xmlns:w16du="http://schemas.microsoft.com/office/word/2023/wordml/word16du" xmlns:w16sdtdh="http://schemas.microsoft.com/office/word/2020/wordml/sdtdatahash" xmlns:w16se="http://schemas.microsoft.com/office/word/2015/wordml/symex" xmlns:wpg="http://schemas.microsoft.com/office/word/2010/wordprocessingGroup" xmlns:wpi="http://schemas.microsoft.com/office/word/2010/wordprocessingInk" xmlns:wne="http://schemas.microsoft.com/office/word/2006/wordml" xmlns:wps="http://schemas.microsoft.com/office/word/2010/wordprocessingShape" mc:Ignorable="w14 w15 w16se w16cid w16 w16cex w16sdtdh w16du wp14">
+<w:document xmlns:wpc="http://schemas.microsoft.com/office/word/2010/wordprocessingCanvas" xmlns:cx="http://schemas.microsoft.com/office/drawing/2014/chartex" xmlns:cx1="http://schemas.microsoft.com/office/drawing/2015/9/8/chartex" xmlns:cx2="http://schemas.microsoft.com/office/drawing/2015/10/21/chartex" xmlns:cx3="http://schemas.microsoft.com/office/drawing/2016/5/9/chartex" xmlns:cx4="http://schemas.microsoft.com/office/drawing/2016/5/10/chartex" xmlns:cx5="http://schemas.microsoft.com/office/drawing/2016/5/11/chartex" xmlns:cx6="http://schemas.microsoft.com/office/drawing/2016/5/12/chartex" xmlns:cx7="http://schemas.microsoft.com/office/drawing/2016/5/13/chartex" xmlns:cx8="http://schemas.microsoft.com/office/drawing/2016/5/14/chartex" xmlns:mc="http://schemas.openxmlformats.org/markup-compatibility/2006" xmlns:aink="http://schemas.microsoft.com/office/drawing/2016/ink" xmlns:am3d="http://schemas.microsoft.com/office/drawing/2017/model3d" xmlns:o="urn:schemas-microsoft-com:office:office" xmlns:oel="http://schemas.microsoft.com/office/2019/extlst" xmlns:r="http://schemas.openxmlformats.org/officeDocument/2006/relationships" xmlns:m="http://schemas.openxmlformats.org/officeDocument/2006/math" xmlns:v="urn:schemas-microsoft-com:vml" xmlns:wp14="http://schemas.microsoft.com/office/word/2010/wordprocessingDrawing" xmlns:wp="http://schemas.openxmlformats.org/drawingml/2006/wordprocessingDrawing" xmlns:w10="urn:schemas-microsoft-com:office:word" xmlns:w="http://schemas.openxmlformats.org/wordprocessingml/2006/main" xmlns:w14="http://schemas.microsoft.com/office/word/2010/wordml" xmlns:w15="http://schemas.microsoft.com/office/word/2012/wordml" xmlns:w16cex="http://schemas.microsoft.com/office/word/2018/wordml/cex" xmlns:w16cid="http://schemas.microsoft.com/office/word/2016/wordml/cid" xmlns:w16="http://schemas.microsoft.com/office/word/2018/wordml" xmlns:w16du="http://schemas.microsoft.com/office/word/2023/wordml/word16du" xmlns:w16sdtdh="http://schemas.microsoft.com/office/word/2020/wordml/sdtdatahash" xmlns:w16sdtfl="http://schemas.microsoft.com/office/word/2024/wordml/sdtformatlock" xmlns:w16se="http://schemas.microsoft.com/office/word/2015/wordml/symex" xmlns:wpg="http://schemas.microsoft.com/office/word/2010/wordprocessingGroup" xmlns:wpi="http://schemas.microsoft.com/office/word/2010/wordprocessingInk" xmlns:wne="http://schemas.microsoft.com/office/word/2006/wordml" xmlns:wps="http://schemas.microsoft.com/office/word/2010/wordprocessingShape" mc:Ignorable="w14 w15 w16se w16cid w16 w16cex w16sdtdh w16sdtfl w16du wp14">
   <w:body>
     <w:p>
       <w:pPr>
@@ -53,6 +53,12 @@
     </w:p>
     <w:sdt>
       <w:sdtPr>
+        <w:rPr>
+          <w:rFonts w:asciiTheme="minorHAnsi" w:eastAsiaTheme="minorHAnsi" w:hAnsiTheme="minorHAnsi" w:cstheme="minorBidi"/>
+          <w:color w:val="auto"/>
+          <w:sz w:val="24"/>
+          <w:szCs w:val="24"/>
+        </w:rPr>
         <w:id w:val="1097910705"/>
         <w:docPartObj>
           <w:docPartGallery w:val="Table of Contents"/>
@@ -61,13 +67,9 @@
       </w:sdtPr>
       <w:sdtEndPr>
         <w:rPr>
-          <w:rFonts w:asciiTheme="minorHAnsi" w:eastAsiaTheme="minorHAnsi" w:hAnsiTheme="minorHAnsi" w:cstheme="minorBidi"/>
           <w:b/>
           <w:bCs/>
           <w:noProof/>
-          <w:color w:val="auto"/>
-          <w:sz w:val="24"/>
-          <w:szCs w:val="24"/>
         </w:rPr>
       </w:sdtEndPr>
       <w:sdtContent>
@@ -283,8 +285,11 @@
     </w:sdt>
     <w:p>
       <w:pPr>
-        <w:pStyle w:val="BodyText"/>
-      </w:pPr>
+        <w:pStyle w:val="ListBullet"/>
+      </w:pPr>
+      <w:r>
+        <w:t>Bullet points</w:t>
+      </w:r>
     </w:p>
     <w:p>
       <w:pPr>
@@ -335,21 +340,7 @@
         <w:rPr>
           <w:rStyle w:val="VerbatimChar"/>
         </w:rPr>
-        <w:t xml:space="preserve">##      speed           </w:t>
-      </w:r>
-      <w:proofErr w:type="spellStart"/>
-      <w:r>
-        <w:rPr>
-          <w:rStyle w:val="VerbatimChar"/>
-        </w:rPr>
-        <w:t>dist</w:t>
-      </w:r>
-      <w:proofErr w:type="spellEnd"/>
-      <w:r>
-        <w:rPr>
-          <w:rStyle w:val="VerbatimChar"/>
-        </w:rPr>
-        <w:t xml:space="preserve">       </w:t>
+        <w:t xml:space="preserve">##      speed           dist       </w:t>
       </w:r>
       <w:r>
         <w:br/>
@@ -438,13 +429,8 @@
       <w:pPr>
         <w:pStyle w:val="Bibliography"/>
       </w:pPr>
-      <w:proofErr w:type="spellStart"/>
-      <w:r>
-        <w:t>Biblio</w:t>
-      </w:r>
-      <w:proofErr w:type="spellEnd"/>
-      <w:r>
-        <w:t xml:space="preserve"> text</w:t>
+      <w:r>
+        <w:t>Biblio text</w:t>
       </w:r>
     </w:p>
     <w:p>
@@ -469,7 +455,7 @@
 </file>
 
 <file path=word/endnotes.xml><?xml version="1.0" encoding="utf-8"?>
-<w:endnotes xmlns:wpc="http://schemas.microsoft.com/office/word/2010/wordprocessingCanvas" xmlns:cx="http://schemas.microsoft.com/office/drawing/2014/chartex" xmlns:cx1="http://schemas.microsoft.com/office/drawing/2015/9/8/chartex" xmlns:cx2="http://schemas.microsoft.com/office/drawing/2015/10/21/chartex" xmlns:cx3="http://schemas.microsoft.com/office/drawing/2016/5/9/chartex" xmlns:cx4="http://schemas.microsoft.com/office/drawing/2016/5/10/chartex" xmlns:cx5="http://schemas.microsoft.com/office/drawing/2016/5/11/chartex" xmlns:cx6="http://schemas.microsoft.com/office/drawing/2016/5/12/chartex" xmlns:cx7="http://schemas.microsoft.com/office/drawing/2016/5/13/chartex" xmlns:cx8="http://schemas.microsoft.com/office/drawing/2016/5/14/chartex" xmlns:mc="http://schemas.openxmlformats.org/markup-compatibility/2006" xmlns:aink="http://schemas.microsoft.com/office/drawing/2016/ink" xmlns:am3d="http://schemas.microsoft.com/office/drawing/2017/model3d" xmlns:o="urn:schemas-microsoft-com:office:office" xmlns:oel="http://schemas.microsoft.com/office/2019/extlst" xmlns:r="http://schemas.openxmlformats.org/officeDocument/2006/relationships" xmlns:m="http://schemas.openxmlformats.org/officeDocument/2006/math" xmlns:v="urn:schemas-microsoft-com:vml" xmlns:wp14="http://schemas.microsoft.com/office/word/2010/wordprocessingDrawing" xmlns:wp="http://schemas.openxmlformats.org/drawingml/2006/wordprocessingDrawing" xmlns:w10="urn:schemas-microsoft-com:office:word" xmlns:w="http://schemas.openxmlformats.org/wordprocessingml/2006/main" xmlns:w14="http://schemas.microsoft.com/office/word/2010/wordml" xmlns:w15="http://schemas.microsoft.com/office/word/2012/wordml" xmlns:w16cex="http://schemas.microsoft.com/office/word/2018/wordml/cex" xmlns:w16cid="http://schemas.microsoft.com/office/word/2016/wordml/cid" xmlns:w16="http://schemas.microsoft.com/office/word/2018/wordml" xmlns:w16du="http://schemas.microsoft.com/office/word/2023/wordml/word16du" xmlns:w16sdtdh="http://schemas.microsoft.com/office/word/2020/wordml/sdtdatahash" xmlns:w16se="http://schemas.microsoft.com/office/word/2015/wordml/symex" xmlns:wpg="http://schemas.microsoft.com/office/word/2010/wordprocessingGroup" xmlns:wpi="http://schemas.microsoft.com/office/word/2010/wordprocessingInk" xmlns:wne="http://schemas.microsoft.com/office/word/2006/wordml" xmlns:wps="http://schemas.microsoft.com/office/word/2010/wordprocessingShape" mc:Ignorable="w14 w15 w16se w16cid w16 w16cex w16sdtdh w16du wp14">
+<w:endnotes xmlns:wpc="http://schemas.microsoft.com/office/word/2010/wordprocessingCanvas" xmlns:cx="http://schemas.microsoft.com/office/drawing/2014/chartex" xmlns:cx1="http://schemas.microsoft.com/office/drawing/2015/9/8/chartex" xmlns:cx2="http://schemas.microsoft.com/office/drawing/2015/10/21/chartex" xmlns:cx3="http://schemas.microsoft.com/office/drawing/2016/5/9/chartex" xmlns:cx4="http://schemas.microsoft.com/office/drawing/2016/5/10/chartex" xmlns:cx5="http://schemas.microsoft.com/office/drawing/2016/5/11/chartex" xmlns:cx6="http://schemas.microsoft.com/office/drawing/2016/5/12/chartex" xmlns:cx7="http://schemas.microsoft.com/office/drawing/2016/5/13/chartex" xmlns:cx8="http://schemas.microsoft.com/office/drawing/2016/5/14/chartex" xmlns:mc="http://schemas.openxmlformats.org/markup-compatibility/2006" xmlns:aink="http://schemas.microsoft.com/office/drawing/2016/ink" xmlns:am3d="http://schemas.microsoft.com/office/drawing/2017/model3d" xmlns:o="urn:schemas-microsoft-com:office:office" xmlns:oel="http://schemas.microsoft.com/office/2019/extlst" xmlns:r="http://schemas.openxmlformats.org/officeDocument/2006/relationships" xmlns:m="http://schemas.openxmlformats.org/officeDocument/2006/math" xmlns:v="urn:schemas-microsoft-com:vml" xmlns:wp14="http://schemas.microsoft.com/office/word/2010/wordprocessingDrawing" xmlns:wp="http://schemas.openxmlformats.org/drawingml/2006/wordprocessingDrawing" xmlns:w10="urn:schemas-microsoft-com:office:word" xmlns:w="http://schemas.openxmlformats.org/wordprocessingml/2006/main" xmlns:w14="http://schemas.microsoft.com/office/word/2010/wordml" xmlns:w15="http://schemas.microsoft.com/office/word/2012/wordml" xmlns:w16cex="http://schemas.microsoft.com/office/word/2018/wordml/cex" xmlns:w16cid="http://schemas.microsoft.com/office/word/2016/wordml/cid" xmlns:w16="http://schemas.microsoft.com/office/word/2018/wordml" xmlns:w16du="http://schemas.microsoft.com/office/word/2023/wordml/word16du" xmlns:w16sdtdh="http://schemas.microsoft.com/office/word/2020/wordml/sdtdatahash" xmlns:w16sdtfl="http://schemas.microsoft.com/office/word/2024/wordml/sdtformatlock" xmlns:w16se="http://schemas.microsoft.com/office/word/2015/wordml/symex" xmlns:wpg="http://schemas.microsoft.com/office/word/2010/wordprocessingGroup" xmlns:wpi="http://schemas.microsoft.com/office/word/2010/wordprocessingInk" xmlns:wne="http://schemas.microsoft.com/office/word/2006/wordml" xmlns:wps="http://schemas.microsoft.com/office/word/2010/wordprocessingShape" mc:Ignorable="w14 w15 w16se w16cid w16 w16cex w16sdtdh w16sdtfl w16du wp14">
   <w:endnote w:type="separator" w:id="-1">
     <w:p>
       <w:pPr>
@@ -494,7 +480,7 @@
 </file>
 
 <file path=word/footer1.xml><?xml version="1.0" encoding="utf-8"?>
-<w:ftr xmlns:wpc="http://schemas.microsoft.com/office/word/2010/wordprocessingCanvas" xmlns:cx="http://schemas.microsoft.com/office/drawing/2014/chartex" xmlns:cx1="http://schemas.microsoft.com/office/drawing/2015/9/8/chartex" xmlns:cx2="http://schemas.microsoft.com/office/drawing/2015/10/21/chartex" xmlns:cx3="http://schemas.microsoft.com/office/drawing/2016/5/9/chartex" xmlns:cx4="http://schemas.microsoft.com/office/drawing/2016/5/10/chartex" xmlns:cx5="http://schemas.microsoft.com/office/drawing/2016/5/11/chartex" xmlns:cx6="http://schemas.microsoft.com/office/drawing/2016/5/12/chartex" xmlns:cx7="http://schemas.microsoft.com/office/drawing/2016/5/13/chartex" xmlns:cx8="http://schemas.microsoft.com/office/drawing/2016/5/14/chartex" xmlns:mc="http://schemas.openxmlformats.org/markup-compatibility/2006" xmlns:aink="http://schemas.microsoft.com/office/drawing/2016/ink" xmlns:am3d="http://schemas.microsoft.com/office/drawing/2017/model3d" xmlns:o="urn:schemas-microsoft-com:office:office" xmlns:oel="http://schemas.microsoft.com/office/2019/extlst" xmlns:r="http://schemas.openxmlformats.org/officeDocument/2006/relationships" xmlns:m="http://schemas.openxmlformats.org/officeDocument/2006/math" xmlns:v="urn:schemas-microsoft-com:vml" xmlns:wp14="http://schemas.microsoft.com/office/word/2010/wordprocessingDrawing" xmlns:wp="http://schemas.openxmlformats.org/drawingml/2006/wordprocessingDrawing" xmlns:w10="urn:schemas-microsoft-com:office:word" xmlns:w="http://schemas.openxmlformats.org/wordprocessingml/2006/main" xmlns:w14="http://schemas.microsoft.com/office/word/2010/wordml" xmlns:w15="http://schemas.microsoft.com/office/word/2012/wordml" xmlns:w16cex="http://schemas.microsoft.com/office/word/2018/wordml/cex" xmlns:w16cid="http://schemas.microsoft.com/office/word/2016/wordml/cid" xmlns:w16="http://schemas.microsoft.com/office/word/2018/wordml" xmlns:w16du="http://schemas.microsoft.com/office/word/2023/wordml/word16du" xmlns:w16sdtdh="http://schemas.microsoft.com/office/word/2020/wordml/sdtdatahash" xmlns:w16se="http://schemas.microsoft.com/office/word/2015/wordml/symex" xmlns:wpg="http://schemas.microsoft.com/office/word/2010/wordprocessingGroup" xmlns:wpi="http://schemas.microsoft.com/office/word/2010/wordprocessingInk" xmlns:wne="http://schemas.microsoft.com/office/word/2006/wordml" xmlns:wps="http://schemas.microsoft.com/office/word/2010/wordprocessingShape" mc:Ignorable="w14 w15 w16se w16cid w16 w16cex w16sdtdh w16du wp14">
+<w:ftr xmlns:wpc="http://schemas.microsoft.com/office/word/2010/wordprocessingCanvas" xmlns:cx="http://schemas.microsoft.com/office/drawing/2014/chartex" xmlns:cx1="http://schemas.microsoft.com/office/drawing/2015/9/8/chartex" xmlns:cx2="http://schemas.microsoft.com/office/drawing/2015/10/21/chartex" xmlns:cx3="http://schemas.microsoft.com/office/drawing/2016/5/9/chartex" xmlns:cx4="http://schemas.microsoft.com/office/drawing/2016/5/10/chartex" xmlns:cx5="http://schemas.microsoft.com/office/drawing/2016/5/11/chartex" xmlns:cx6="http://schemas.microsoft.com/office/drawing/2016/5/12/chartex" xmlns:cx7="http://schemas.microsoft.com/office/drawing/2016/5/13/chartex" xmlns:cx8="http://schemas.microsoft.com/office/drawing/2016/5/14/chartex" xmlns:mc="http://schemas.openxmlformats.org/markup-compatibility/2006" xmlns:aink="http://schemas.microsoft.com/office/drawing/2016/ink" xmlns:am3d="http://schemas.microsoft.com/office/drawing/2017/model3d" xmlns:o="urn:schemas-microsoft-com:office:office" xmlns:oel="http://schemas.microsoft.com/office/2019/extlst" xmlns:r="http://schemas.openxmlformats.org/officeDocument/2006/relationships" xmlns:m="http://schemas.openxmlformats.org/officeDocument/2006/math" xmlns:v="urn:schemas-microsoft-com:vml" xmlns:wp14="http://schemas.microsoft.com/office/word/2010/wordprocessingDrawing" xmlns:wp="http://schemas.openxmlformats.org/drawingml/2006/wordprocessingDrawing" xmlns:w10="urn:schemas-microsoft-com:office:word" xmlns:w="http://schemas.openxmlformats.org/wordprocessingml/2006/main" xmlns:w14="http://schemas.microsoft.com/office/word/2010/wordml" xmlns:w15="http://schemas.microsoft.com/office/word/2012/wordml" xmlns:w16cex="http://schemas.microsoft.com/office/word/2018/wordml/cex" xmlns:w16cid="http://schemas.microsoft.com/office/word/2016/wordml/cid" xmlns:w16="http://schemas.microsoft.com/office/word/2018/wordml" xmlns:w16du="http://schemas.microsoft.com/office/word/2023/wordml/word16du" xmlns:w16sdtdh="http://schemas.microsoft.com/office/word/2020/wordml/sdtdatahash" xmlns:w16sdtfl="http://schemas.microsoft.com/office/word/2024/wordml/sdtformatlock" xmlns:w16se="http://schemas.microsoft.com/office/word/2015/wordml/symex" xmlns:wpg="http://schemas.microsoft.com/office/word/2010/wordprocessingGroup" xmlns:wpi="http://schemas.microsoft.com/office/word/2010/wordprocessingInk" xmlns:wne="http://schemas.microsoft.com/office/word/2006/wordml" xmlns:wps="http://schemas.microsoft.com/office/word/2010/wordprocessingShape" mc:Ignorable="w14 w15 w16se w16cid w16 w16cex w16sdtdh w16sdtfl w16du wp14">
   <w:sdt>
     <w:sdtPr>
       <w:id w:val="-477221556"/>
@@ -547,7 +533,7 @@
 </file>
 
 <file path=word/footnotes.xml><?xml version="1.0" encoding="utf-8"?>
-<w:footnotes xmlns:wpc="http://schemas.microsoft.com/office/word/2010/wordprocessingCanvas" xmlns:cx="http://schemas.microsoft.com/office/drawing/2014/chartex" xmlns:cx1="http://schemas.microsoft.com/office/drawing/2015/9/8/chartex" xmlns:cx2="http://schemas.microsoft.com/office/drawing/2015/10/21/chartex" xmlns:cx3="http://schemas.microsoft.com/office/drawing/2016/5/9/chartex" xmlns:cx4="http://schemas.microsoft.com/office/drawing/2016/5/10/chartex" xmlns:cx5="http://schemas.microsoft.com/office/drawing/2016/5/11/chartex" xmlns:cx6="http://schemas.microsoft.com/office/drawing/2016/5/12/chartex" xmlns:cx7="http://schemas.microsoft.com/office/drawing/2016/5/13/chartex" xmlns:cx8="http://schemas.microsoft.com/office/drawing/2016/5/14/chartex" xmlns:mc="http://schemas.openxmlformats.org/markup-compatibility/2006" xmlns:aink="http://schemas.microsoft.com/office/drawing/2016/ink" xmlns:am3d="http://schemas.microsoft.com/office/drawing/2017/model3d" xmlns:o="urn:schemas-microsoft-com:office:office" xmlns:oel="http://schemas.microsoft.com/office/2019/extlst" xmlns:r="http://schemas.openxmlformats.org/officeDocument/2006/relationships" xmlns:m="http://schemas.openxmlformats.org/officeDocument/2006/math" xmlns:v="urn:schemas-microsoft-com:vml" xmlns:wp14="http://schemas.microsoft.com/office/word/2010/wordprocessingDrawing" xmlns:wp="http://schemas.openxmlformats.org/drawingml/2006/wordprocessingDrawing" xmlns:w10="urn:schemas-microsoft-com:office:word" xmlns:w="http://schemas.openxmlformats.org/wordprocessingml/2006/main" xmlns:w14="http://schemas.microsoft.com/office/word/2010/wordml" xmlns:w15="http://schemas.microsoft.com/office/word/2012/wordml" xmlns:w16cex="http://schemas.microsoft.com/office/word/2018/wordml/cex" xmlns:w16cid="http://schemas.microsoft.com/office/word/2016/wordml/cid" xmlns:w16="http://schemas.microsoft.com/office/word/2018/wordml" xmlns:w16du="http://schemas.microsoft.com/office/word/2023/wordml/word16du" xmlns:w16sdtdh="http://schemas.microsoft.com/office/word/2020/wordml/sdtdatahash" xmlns:w16se="http://schemas.microsoft.com/office/word/2015/wordml/symex" xmlns:wpg="http://schemas.microsoft.com/office/word/2010/wordprocessingGroup" xmlns:wpi="http://schemas.microsoft.com/office/word/2010/wordprocessingInk" xmlns:wne="http://schemas.microsoft.com/office/word/2006/wordml" xmlns:wps="http://schemas.microsoft.com/office/word/2010/wordprocessingShape" mc:Ignorable="w14 w15 w16se w16cid w16 w16cex w16sdtdh w16du wp14">
+<w:footnotes xmlns:wpc="http://schemas.microsoft.com/office/word/2010/wordprocessingCanvas" xmlns:cx="http://schemas.microsoft.com/office/drawing/2014/chartex" xmlns:cx1="http://schemas.microsoft.com/office/drawing/2015/9/8/chartex" xmlns:cx2="http://schemas.microsoft.com/office/drawing/2015/10/21/chartex" xmlns:cx3="http://schemas.microsoft.com/office/drawing/2016/5/9/chartex" xmlns:cx4="http://schemas.microsoft.com/office/drawing/2016/5/10/chartex" xmlns:cx5="http://schemas.microsoft.com/office/drawing/2016/5/11/chartex" xmlns:cx6="http://schemas.microsoft.com/office/drawing/2016/5/12/chartex" xmlns:cx7="http://schemas.microsoft.com/office/drawing/2016/5/13/chartex" xmlns:cx8="http://schemas.microsoft.com/office/drawing/2016/5/14/chartex" xmlns:mc="http://schemas.openxmlformats.org/markup-compatibility/2006" xmlns:aink="http://schemas.microsoft.com/office/drawing/2016/ink" xmlns:am3d="http://schemas.microsoft.com/office/drawing/2017/model3d" xmlns:o="urn:schemas-microsoft-com:office:office" xmlns:oel="http://schemas.microsoft.com/office/2019/extlst" xmlns:r="http://schemas.openxmlformats.org/officeDocument/2006/relationships" xmlns:m="http://schemas.openxmlformats.org/officeDocument/2006/math" xmlns:v="urn:schemas-microsoft-com:vml" xmlns:wp14="http://schemas.microsoft.com/office/word/2010/wordprocessingDrawing" xmlns:wp="http://schemas.openxmlformats.org/drawingml/2006/wordprocessingDrawing" xmlns:w10="urn:schemas-microsoft-com:office:word" xmlns:w="http://schemas.openxmlformats.org/wordprocessingml/2006/main" xmlns:w14="http://schemas.microsoft.com/office/word/2010/wordml" xmlns:w15="http://schemas.microsoft.com/office/word/2012/wordml" xmlns:w16cex="http://schemas.microsoft.com/office/word/2018/wordml/cex" xmlns:w16cid="http://schemas.microsoft.com/office/word/2016/wordml/cid" xmlns:w16="http://schemas.microsoft.com/office/word/2018/wordml" xmlns:w16du="http://schemas.microsoft.com/office/word/2023/wordml/word16du" xmlns:w16sdtdh="http://schemas.microsoft.com/office/word/2020/wordml/sdtdatahash" xmlns:w16sdtfl="http://schemas.microsoft.com/office/word/2024/wordml/sdtformatlock" xmlns:w16se="http://schemas.microsoft.com/office/word/2015/wordml/symex" xmlns:wpg="http://schemas.microsoft.com/office/word/2010/wordprocessingGroup" xmlns:wpi="http://schemas.microsoft.com/office/word/2010/wordprocessingInk" xmlns:wne="http://schemas.microsoft.com/office/word/2006/wordml" xmlns:wps="http://schemas.microsoft.com/office/word/2010/wordprocessingShape" mc:Ignorable="w14 w15 w16se w16cid w16 w16cex w16sdtdh w16sdtfl w16du wp14">
   <w:footnote w:type="separator" w:id="-1">
     <w:p>
       <w:r>
@@ -566,7 +552,7 @@
 </file>
 
 <file path=word/header1.xml><?xml version="1.0" encoding="utf-8"?>
-<w:hdr xmlns:wpc="http://schemas.microsoft.com/office/word/2010/wordprocessingCanvas" xmlns:cx="http://schemas.microsoft.com/office/drawing/2014/chartex" xmlns:cx1="http://schemas.microsoft.com/office/drawing/2015/9/8/chartex" xmlns:cx2="http://schemas.microsoft.com/office/drawing/2015/10/21/chartex" xmlns:cx3="http://schemas.microsoft.com/office/drawing/2016/5/9/chartex" xmlns:cx4="http://schemas.microsoft.com/office/drawing/2016/5/10/chartex" xmlns:cx5="http://schemas.microsoft.com/office/drawing/2016/5/11/chartex" xmlns:cx6="http://schemas.microsoft.com/office/drawing/2016/5/12/chartex" xmlns:cx7="http://schemas.microsoft.com/office/drawing/2016/5/13/chartex" xmlns:cx8="http://schemas.microsoft.com/office/drawing/2016/5/14/chartex" xmlns:mc="http://schemas.openxmlformats.org/markup-compatibility/2006" xmlns:aink="http://schemas.microsoft.com/office/drawing/2016/ink" xmlns:am3d="http://schemas.microsoft.com/office/drawing/2017/model3d" xmlns:o="urn:schemas-microsoft-com:office:office" xmlns:oel="http://schemas.microsoft.com/office/2019/extlst" xmlns:r="http://schemas.openxmlformats.org/officeDocument/2006/relationships" xmlns:m="http://schemas.openxmlformats.org/officeDocument/2006/math" xmlns:v="urn:schemas-microsoft-com:vml" xmlns:wp14="http://schemas.microsoft.com/office/word/2010/wordprocessingDrawing" xmlns:wp="http://schemas.openxmlformats.org/drawingml/2006/wordprocessingDrawing" xmlns:w10="urn:schemas-microsoft-com:office:word" xmlns:w="http://schemas.openxmlformats.org/wordprocessingml/2006/main" xmlns:w14="http://schemas.microsoft.com/office/word/2010/wordml" xmlns:w15="http://schemas.microsoft.com/office/word/2012/wordml" xmlns:w16cex="http://schemas.microsoft.com/office/word/2018/wordml/cex" xmlns:w16cid="http://schemas.microsoft.com/office/word/2016/wordml/cid" xmlns:w16="http://schemas.microsoft.com/office/word/2018/wordml" xmlns:w16du="http://schemas.microsoft.com/office/word/2023/wordml/word16du" xmlns:w16sdtdh="http://schemas.microsoft.com/office/word/2020/wordml/sdtdatahash" xmlns:w16se="http://schemas.microsoft.com/office/word/2015/wordml/symex" xmlns:wpg="http://schemas.microsoft.com/office/word/2010/wordprocessingGroup" xmlns:wpi="http://schemas.microsoft.com/office/word/2010/wordprocessingInk" xmlns:wne="http://schemas.microsoft.com/office/word/2006/wordml" xmlns:wps="http://schemas.microsoft.com/office/word/2010/wordprocessingShape" mc:Ignorable="w14 w15 w16se w16cid w16 w16cex w16sdtdh w16du wp14">
+<w:hdr xmlns:wpc="http://schemas.microsoft.com/office/word/2010/wordprocessingCanvas" xmlns:cx="http://schemas.microsoft.com/office/drawing/2014/chartex" xmlns:cx1="http://schemas.microsoft.com/office/drawing/2015/9/8/chartex" xmlns:cx2="http://schemas.microsoft.com/office/drawing/2015/10/21/chartex" xmlns:cx3="http://schemas.microsoft.com/office/drawing/2016/5/9/chartex" xmlns:cx4="http://schemas.microsoft.com/office/drawing/2016/5/10/chartex" xmlns:cx5="http://schemas.microsoft.com/office/drawing/2016/5/11/chartex" xmlns:cx6="http://schemas.microsoft.com/office/drawing/2016/5/12/chartex" xmlns:cx7="http://schemas.microsoft.com/office/drawing/2016/5/13/chartex" xmlns:cx8="http://schemas.microsoft.com/office/drawing/2016/5/14/chartex" xmlns:mc="http://schemas.openxmlformats.org/markup-compatibility/2006" xmlns:aink="http://schemas.microsoft.com/office/drawing/2016/ink" xmlns:am3d="http://schemas.microsoft.com/office/drawing/2017/model3d" xmlns:o="urn:schemas-microsoft-com:office:office" xmlns:oel="http://schemas.microsoft.com/office/2019/extlst" xmlns:r="http://schemas.openxmlformats.org/officeDocument/2006/relationships" xmlns:m="http://schemas.openxmlformats.org/officeDocument/2006/math" xmlns:v="urn:schemas-microsoft-com:vml" xmlns:wp14="http://schemas.microsoft.com/office/word/2010/wordprocessingDrawing" xmlns:wp="http://schemas.openxmlformats.org/drawingml/2006/wordprocessingDrawing" xmlns:w10="urn:schemas-microsoft-com:office:word" xmlns:w="http://schemas.openxmlformats.org/wordprocessingml/2006/main" xmlns:w14="http://schemas.microsoft.com/office/word/2010/wordml" xmlns:w15="http://schemas.microsoft.com/office/word/2012/wordml" xmlns:w16cex="http://schemas.microsoft.com/office/word/2018/wordml/cex" xmlns:w16cid="http://schemas.microsoft.com/office/word/2016/wordml/cid" xmlns:w16="http://schemas.microsoft.com/office/word/2018/wordml" xmlns:w16du="http://schemas.microsoft.com/office/word/2023/wordml/word16du" xmlns:w16sdtdh="http://schemas.microsoft.com/office/word/2020/wordml/sdtdatahash" xmlns:w16sdtfl="http://schemas.microsoft.com/office/word/2024/wordml/sdtformatlock" xmlns:w16se="http://schemas.microsoft.com/office/word/2015/wordml/symex" xmlns:wpg="http://schemas.microsoft.com/office/word/2010/wordprocessingGroup" xmlns:wpi="http://schemas.microsoft.com/office/word/2010/wordprocessingInk" xmlns:wne="http://schemas.microsoft.com/office/word/2006/wordml" xmlns:wps="http://schemas.microsoft.com/office/word/2010/wordprocessingShape" mc:Ignorable="w14 w15 w16se w16cid w16 w16cex w16sdtdh w16sdtfl w16du wp14">
   <w:p>
     <w:pPr>
       <w:pStyle w:val="Header"/>
@@ -870,7 +856,7 @@
 </file>
 
 <file path=word/numbering.xml><?xml version="1.0" encoding="utf-8"?>
-<w:numbering xmlns:wpc="http://schemas.microsoft.com/office/word/2010/wordprocessingCanvas" xmlns:cx="http://schemas.microsoft.com/office/drawing/2014/chartex" xmlns:cx1="http://schemas.microsoft.com/office/drawing/2015/9/8/chartex" xmlns:cx2="http://schemas.microsoft.com/office/drawing/2015/10/21/chartex" xmlns:cx3="http://schemas.microsoft.com/office/drawing/2016/5/9/chartex" xmlns:cx4="http://schemas.microsoft.com/office/drawing/2016/5/10/chartex" xmlns:cx5="http://schemas.microsoft.com/office/drawing/2016/5/11/chartex" xmlns:cx6="http://schemas.microsoft.com/office/drawing/2016/5/12/chartex" xmlns:cx7="http://schemas.microsoft.com/office/drawing/2016/5/13/chartex" xmlns:cx8="http://schemas.microsoft.com/office/drawing/2016/5/14/chartex" xmlns:mc="http://schemas.openxmlformats.org/markup-compatibility/2006" xmlns:aink="http://schemas.microsoft.com/office/drawing/2016/ink" xmlns:am3d="http://schemas.microsoft.com/office/drawing/2017/model3d" xmlns:o="urn:schemas-microsoft-com:office:office" xmlns:oel="http://schemas.microsoft.com/office/2019/extlst" xmlns:r="http://schemas.openxmlformats.org/officeDocument/2006/relationships" xmlns:m="http://schemas.openxmlformats.org/officeDocument/2006/math" xmlns:v="urn:schemas-microsoft-com:vml" xmlns:wp14="http://schemas.microsoft.com/office/word/2010/wordprocessingDrawing" xmlns:wp="http://schemas.openxmlformats.org/drawingml/2006/wordprocessingDrawing" xmlns:w10="urn:schemas-microsoft-com:office:word" xmlns:w="http://schemas.openxmlformats.org/wordprocessingml/2006/main" xmlns:w14="http://schemas.microsoft.com/office/word/2010/wordml" xmlns:w15="http://schemas.microsoft.com/office/word/2012/wordml" xmlns:w16cex="http://schemas.microsoft.com/office/word/2018/wordml/cex" xmlns:w16cid="http://schemas.microsoft.com/office/word/2016/wordml/cid" xmlns:w16="http://schemas.microsoft.com/office/word/2018/wordml" xmlns:w16du="http://schemas.microsoft.com/office/word/2023/wordml/word16du" xmlns:w16sdtdh="http://schemas.microsoft.com/office/word/2020/wordml/sdtdatahash" xmlns:w16se="http://schemas.microsoft.com/office/word/2015/wordml/symex" xmlns:wpg="http://schemas.microsoft.com/office/word/2010/wordprocessingGroup" xmlns:wpi="http://schemas.microsoft.com/office/word/2010/wordprocessingInk" xmlns:wne="http://schemas.microsoft.com/office/word/2006/wordml" xmlns:wps="http://schemas.microsoft.com/office/word/2010/wordprocessingShape" mc:Ignorable="w14 w15 w16se w16cid w16 w16cex w16sdtdh w16du wp14">
+<w:numbering xmlns:wpc="http://schemas.microsoft.com/office/word/2010/wordprocessingCanvas" xmlns:cx="http://schemas.microsoft.com/office/drawing/2014/chartex" xmlns:cx1="http://schemas.microsoft.com/office/drawing/2015/9/8/chartex" xmlns:cx2="http://schemas.microsoft.com/office/drawing/2015/10/21/chartex" xmlns:cx3="http://schemas.microsoft.com/office/drawing/2016/5/9/chartex" xmlns:cx4="http://schemas.microsoft.com/office/drawing/2016/5/10/chartex" xmlns:cx5="http://schemas.microsoft.com/office/drawing/2016/5/11/chartex" xmlns:cx6="http://schemas.microsoft.com/office/drawing/2016/5/12/chartex" xmlns:cx7="http://schemas.microsoft.com/office/drawing/2016/5/13/chartex" xmlns:cx8="http://schemas.microsoft.com/office/drawing/2016/5/14/chartex" xmlns:mc="http://schemas.openxmlformats.org/markup-compatibility/2006" xmlns:aink="http://schemas.microsoft.com/office/drawing/2016/ink" xmlns:am3d="http://schemas.microsoft.com/office/drawing/2017/model3d" xmlns:o="urn:schemas-microsoft-com:office:office" xmlns:oel="http://schemas.microsoft.com/office/2019/extlst" xmlns:r="http://schemas.openxmlformats.org/officeDocument/2006/relationships" xmlns:m="http://schemas.openxmlformats.org/officeDocument/2006/math" xmlns:v="urn:schemas-microsoft-com:vml" xmlns:wp14="http://schemas.microsoft.com/office/word/2010/wordprocessingDrawing" xmlns:wp="http://schemas.openxmlformats.org/drawingml/2006/wordprocessingDrawing" xmlns:w10="urn:schemas-microsoft-com:office:word" xmlns:w="http://schemas.openxmlformats.org/wordprocessingml/2006/main" xmlns:w14="http://schemas.microsoft.com/office/word/2010/wordml" xmlns:w15="http://schemas.microsoft.com/office/word/2012/wordml" xmlns:w16cex="http://schemas.microsoft.com/office/word/2018/wordml/cex" xmlns:w16cid="http://schemas.microsoft.com/office/word/2016/wordml/cid" xmlns:w16="http://schemas.microsoft.com/office/word/2018/wordml" xmlns:w16du="http://schemas.microsoft.com/office/word/2023/wordml/word16du" xmlns:w16sdtdh="http://schemas.microsoft.com/office/word/2020/wordml/sdtdatahash" xmlns:w16sdtfl="http://schemas.microsoft.com/office/word/2024/wordml/sdtformatlock" xmlns:w16se="http://schemas.microsoft.com/office/word/2015/wordml/symex" xmlns:wpg="http://schemas.microsoft.com/office/word/2010/wordprocessingGroup" xmlns:wpi="http://schemas.microsoft.com/office/word/2010/wordprocessingInk" xmlns:wne="http://schemas.microsoft.com/office/word/2006/wordml" xmlns:wps="http://schemas.microsoft.com/office/word/2010/wordprocessingShape" mc:Ignorable="w14 w15 w16se w16cid w16 w16cex w16sdtdh w16sdtfl w16du wp14">
   <w:abstractNum w:abstractNumId="0" w15:restartNumberingAfterBreak="0">
     <w:nsid w:val="FFFFFF7C"/>
     <w:multiLevelType w:val="singleLevel"/>
@@ -1039,10 +1025,11 @@
   <w:abstractNum w:abstractNumId="9" w15:restartNumberingAfterBreak="0">
     <w:nsid w:val="FFFFFF89"/>
     <w:multiLevelType w:val="singleLevel"/>
-    <w:tmpl w:val="0902FCCC"/>
+    <w:tmpl w:val="C8341EBC"/>
     <w:lvl w:ilvl="0">
       <w:start w:val="1"/>
       <w:numFmt w:val="bullet"/>
+      <w:pStyle w:val="ListBullet"/>
       <w:lvlText w:val=""/>
       <w:lvlJc w:val="left"/>
       <w:pPr>
@@ -1271,6 +1258,118 @@
         </w:tabs>
         <w:ind w:left="6240" w:hanging="480"/>
       </w:pPr>
+    </w:lvl>
+  </w:abstractNum>
+  <w:abstractNum w:abstractNumId="12" w15:restartNumberingAfterBreak="0">
+    <w:nsid w:val="38EA303A"/>
+    <w:multiLevelType w:val="hybridMultilevel"/>
+    <w:tmpl w:val="78F48C22"/>
+    <w:lvl w:ilvl="0" w:tplc="2BDC151E">
+      <w:numFmt w:val="bullet"/>
+      <w:lvlText w:val=""/>
+      <w:lvlJc w:val="left"/>
+      <w:pPr>
+        <w:ind w:left="720" w:hanging="360"/>
+      </w:pPr>
+      <w:rPr>
+        <w:rFonts w:ascii="Symbol" w:eastAsiaTheme="minorHAnsi" w:hAnsi="Symbol" w:cstheme="minorBidi" w:hint="default"/>
+      </w:rPr>
+    </w:lvl>
+    <w:lvl w:ilvl="1" w:tplc="04090003" w:tentative="1">
+      <w:start w:val="1"/>
+      <w:numFmt w:val="bullet"/>
+      <w:lvlText w:val="o"/>
+      <w:lvlJc w:val="left"/>
+      <w:pPr>
+        <w:ind w:left="1440" w:hanging="360"/>
+      </w:pPr>
+      <w:rPr>
+        <w:rFonts w:ascii="Courier New" w:hAnsi="Courier New" w:cs="Courier New" w:hint="default"/>
+      </w:rPr>
+    </w:lvl>
+    <w:lvl w:ilvl="2" w:tplc="04090005" w:tentative="1">
+      <w:start w:val="1"/>
+      <w:numFmt w:val="bullet"/>
+      <w:lvlText w:val=""/>
+      <w:lvlJc w:val="left"/>
+      <w:pPr>
+        <w:ind w:left="2160" w:hanging="360"/>
+      </w:pPr>
+      <w:rPr>
+        <w:rFonts w:ascii="Wingdings" w:hAnsi="Wingdings" w:hint="default"/>
+      </w:rPr>
+    </w:lvl>
+    <w:lvl w:ilvl="3" w:tplc="04090001" w:tentative="1">
+      <w:start w:val="1"/>
+      <w:numFmt w:val="bullet"/>
+      <w:lvlText w:val=""/>
+      <w:lvlJc w:val="left"/>
+      <w:pPr>
+        <w:ind w:left="2880" w:hanging="360"/>
+      </w:pPr>
+      <w:rPr>
+        <w:rFonts w:ascii="Symbol" w:hAnsi="Symbol" w:hint="default"/>
+      </w:rPr>
+    </w:lvl>
+    <w:lvl w:ilvl="4" w:tplc="04090003" w:tentative="1">
+      <w:start w:val="1"/>
+      <w:numFmt w:val="bullet"/>
+      <w:lvlText w:val="o"/>
+      <w:lvlJc w:val="left"/>
+      <w:pPr>
+        <w:ind w:left="3600" w:hanging="360"/>
+      </w:pPr>
+      <w:rPr>
+        <w:rFonts w:ascii="Courier New" w:hAnsi="Courier New" w:cs="Courier New" w:hint="default"/>
+      </w:rPr>
+    </w:lvl>
+    <w:lvl w:ilvl="5" w:tplc="04090005" w:tentative="1">
+      <w:start w:val="1"/>
+      <w:numFmt w:val="bullet"/>
+      <w:lvlText w:val=""/>
+      <w:lvlJc w:val="left"/>
+      <w:pPr>
+        <w:ind w:left="4320" w:hanging="360"/>
+      </w:pPr>
+      <w:rPr>
+        <w:rFonts w:ascii="Wingdings" w:hAnsi="Wingdings" w:hint="default"/>
+      </w:rPr>
+    </w:lvl>
+    <w:lvl w:ilvl="6" w:tplc="04090001" w:tentative="1">
+      <w:start w:val="1"/>
+      <w:numFmt w:val="bullet"/>
+      <w:lvlText w:val=""/>
+      <w:lvlJc w:val="left"/>
+      <w:pPr>
+        <w:ind w:left="5040" w:hanging="360"/>
+      </w:pPr>
+      <w:rPr>
+        <w:rFonts w:ascii="Symbol" w:hAnsi="Symbol" w:hint="default"/>
+      </w:rPr>
+    </w:lvl>
+    <w:lvl w:ilvl="7" w:tplc="04090003" w:tentative="1">
+      <w:start w:val="1"/>
+      <w:numFmt w:val="bullet"/>
+      <w:lvlText w:val="o"/>
+      <w:lvlJc w:val="left"/>
+      <w:pPr>
+        <w:ind w:left="5760" w:hanging="360"/>
+      </w:pPr>
+      <w:rPr>
+        <w:rFonts w:ascii="Courier New" w:hAnsi="Courier New" w:cs="Courier New" w:hint="default"/>
+      </w:rPr>
+    </w:lvl>
+    <w:lvl w:ilvl="8" w:tplc="04090005" w:tentative="1">
+      <w:start w:val="1"/>
+      <w:numFmt w:val="bullet"/>
+      <w:lvlText w:val=""/>
+      <w:lvlJc w:val="left"/>
+      <w:pPr>
+        <w:ind w:left="6480" w:hanging="360"/>
+      </w:pPr>
+      <w:rPr>
+        <w:rFonts w:ascii="Wingdings" w:hAnsi="Wingdings" w:hint="default"/>
+      </w:rPr>
     </w:lvl>
   </w:abstractNum>
   <w:num w:numId="1" w16cid:durableId="251739848">
@@ -1309,11 +1408,14 @@
   <w:num w:numId="12" w16cid:durableId="2075467808">
     <w:abstractNumId w:val="10"/>
   </w:num>
+  <w:num w:numId="13" w16cid:durableId="219487150">
+    <w:abstractNumId w:val="12"/>
+  </w:num>
 </w:numbering>
 </file>
 
 <file path=word/styles.xml><?xml version="1.0" encoding="utf-8"?>
-<w:styles xmlns:mc="http://schemas.openxmlformats.org/markup-compatibility/2006" xmlns:r="http://schemas.openxmlformats.org/officeDocument/2006/relationships" xmlns:w="http://schemas.openxmlformats.org/wordprocessingml/2006/main" xmlns:w14="http://schemas.microsoft.com/office/word/2010/wordml" xmlns:w15="http://schemas.microsoft.com/office/word/2012/wordml" xmlns:w16cex="http://schemas.microsoft.com/office/word/2018/wordml/cex" xmlns:w16cid="http://schemas.microsoft.com/office/word/2016/wordml/cid" xmlns:w16="http://schemas.microsoft.com/office/word/2018/wordml" xmlns:w16du="http://schemas.microsoft.com/office/word/2023/wordml/word16du" xmlns:w16sdtdh="http://schemas.microsoft.com/office/word/2020/wordml/sdtdatahash" xmlns:w16se="http://schemas.microsoft.com/office/word/2015/wordml/symex" mc:Ignorable="w14 w15 w16se w16cid w16 w16cex w16sdtdh w16du">
+<w:styles xmlns:mc="http://schemas.openxmlformats.org/markup-compatibility/2006" xmlns:r="http://schemas.openxmlformats.org/officeDocument/2006/relationships" xmlns:w="http://schemas.openxmlformats.org/wordprocessingml/2006/main" xmlns:w14="http://schemas.microsoft.com/office/word/2010/wordml" xmlns:w15="http://schemas.microsoft.com/office/word/2012/wordml" xmlns:w16cex="http://schemas.microsoft.com/office/word/2018/wordml/cex" xmlns:w16cid="http://schemas.microsoft.com/office/word/2016/wordml/cid" xmlns:w16="http://schemas.microsoft.com/office/word/2018/wordml" xmlns:w16du="http://schemas.microsoft.com/office/word/2023/wordml/word16du" xmlns:w16sdtdh="http://schemas.microsoft.com/office/word/2020/wordml/sdtdatahash" xmlns:w16sdtfl="http://schemas.microsoft.com/office/word/2024/wordml/sdtformatlock" xmlns:w16se="http://schemas.microsoft.com/office/word/2015/wordml/symex" mc:Ignorable="w14 w15 w16se w16cid w16 w16cex w16sdtdh w16sdtfl w16du">
   <w:docDefaults>
     <w:rPrDefault>
       <w:rPr>
@@ -1858,6 +1960,7 @@
   <w:style w:type="character" w:default="1" w:styleId="DefaultParagraphFont">
     <w:name w:val="Default Paragraph Font"/>
     <w:uiPriority w:val="1"/>
+    <w:semiHidden/>
     <w:unhideWhenUsed/>
   </w:style>
   <w:style w:type="table" w:default="1" w:styleId="TableNormal">
@@ -2597,6 +2700,21 @@
     <w:rPr>
       <w:rFonts w:ascii="BC Sans" w:hAnsi="BC Sans"/>
       <w:noProof/>
+    </w:rPr>
+  </w:style>
+  <w:style w:type="paragraph" w:styleId="ListBullet">
+    <w:name w:val="List Bullet"/>
+    <w:basedOn w:val="Normal"/>
+    <w:unhideWhenUsed/>
+    <w:rsid w:val="00551CC5"/>
+    <w:pPr>
+      <w:numPr>
+        <w:numId w:val="2"/>
+      </w:numPr>
+      <w:contextualSpacing/>
+    </w:pPr>
+    <w:rPr>
+      <w:rFonts w:ascii="BC Sans" w:hAnsi="BC Sans"/>
     </w:rPr>
   </w:style>
 </w:styles>

</xml_diff>

<commit_message>
update tech doc - match col headers, dip dataset note
</commit_message>
<xml_diff>
--- a/app/R/template-docx.docx
+++ b/app/R/template-docx.docx
@@ -33,6 +33,12 @@
       </w:pPr>
       <w:r>
         <w:t>template</w:t>
+      </w:r>
+      <w:r>
+        <w:rPr>
+          <w:rStyle w:val="FootnoteReference"/>
+        </w:rPr>
+        <w:footnoteReference w:id="1"/>
       </w:r>
     </w:p>
     <w:p>
@@ -340,7 +346,21 @@
         <w:rPr>
           <w:rStyle w:val="VerbatimChar"/>
         </w:rPr>
-        <w:t xml:space="preserve">##      speed           dist       </w:t>
+        <w:t xml:space="preserve">##      speed           </w:t>
+      </w:r>
+      <w:proofErr w:type="spellStart"/>
+      <w:r>
+        <w:rPr>
+          <w:rStyle w:val="VerbatimChar"/>
+        </w:rPr>
+        <w:t>dist</w:t>
+      </w:r>
+      <w:proofErr w:type="spellEnd"/>
+      <w:r>
+        <w:rPr>
+          <w:rStyle w:val="VerbatimChar"/>
+        </w:rPr>
+        <w:t xml:space="preserve">       </w:t>
       </w:r>
       <w:r>
         <w:br/>
@@ -403,6 +423,7 @@
       </w:pPr>
       <w:bookmarkStart w:id="1" w:name="_Toc169612572"/>
       <w:r>
+        <w:lastRenderedPageBreak/>
         <w:t>Heading 2</w:t>
       </w:r>
       <w:bookmarkEnd w:id="1"/>
@@ -429,8 +450,13 @@
       <w:pPr>
         <w:pStyle w:val="Bibliography"/>
       </w:pPr>
-      <w:r>
-        <w:t>Biblio text</w:t>
+      <w:proofErr w:type="spellStart"/>
+      <w:r>
+        <w:t>Biblio</w:t>
+      </w:r>
+      <w:proofErr w:type="spellEnd"/>
+      <w:r>
+        <w:t xml:space="preserve"> text</w:t>
       </w:r>
     </w:p>
     <w:p>
@@ -491,7 +517,10 @@
     </w:sdtPr>
     <w:sdtEndPr>
       <w:rPr>
+        <w:rFonts w:ascii="BC Sans" w:hAnsi="BC Sans"/>
         <w:noProof/>
+        <w:sz w:val="22"/>
+        <w:szCs w:val="22"/>
       </w:rPr>
     </w:sdtEndPr>
     <w:sdtContent>
@@ -499,25 +528,51 @@
         <w:pPr>
           <w:pStyle w:val="Footer"/>
           <w:jc w:val="right"/>
+          <w:rPr>
+            <w:rFonts w:ascii="BC Sans" w:hAnsi="BC Sans"/>
+            <w:sz w:val="22"/>
+            <w:szCs w:val="22"/>
+          </w:rPr>
         </w:pPr>
         <w:r>
+          <w:rPr>
+            <w:rFonts w:ascii="BC Sans" w:hAnsi="BC Sans"/>
+            <w:sz w:val="22"/>
+            <w:szCs w:val="22"/>
+          </w:rPr>
           <w:fldChar w:fldCharType="begin"/>
         </w:r>
         <w:r>
+          <w:rPr>
+            <w:rFonts w:ascii="BC Sans" w:hAnsi="BC Sans"/>
+            <w:sz w:val="22"/>
+            <w:szCs w:val="22"/>
+          </w:rPr>
           <w:instrText xml:space="preserve"> PAGE   \* MERGEFORMAT </w:instrText>
         </w:r>
         <w:r>
+          <w:rPr>
+            <w:rFonts w:ascii="BC Sans" w:hAnsi="BC Sans"/>
+            <w:sz w:val="22"/>
+            <w:szCs w:val="22"/>
+          </w:rPr>
           <w:fldChar w:fldCharType="separate"/>
         </w:r>
         <w:r>
           <w:rPr>
+            <w:rFonts w:ascii="BC Sans" w:hAnsi="BC Sans"/>
             <w:noProof/>
+            <w:sz w:val="22"/>
+            <w:szCs w:val="22"/>
           </w:rPr>
           <w:t>2</w:t>
         </w:r>
         <w:r>
           <w:rPr>
+            <w:rFonts w:ascii="BC Sans" w:hAnsi="BC Sans"/>
             <w:noProof/>
+            <w:sz w:val="22"/>
+            <w:szCs w:val="22"/>
           </w:rPr>
           <w:fldChar w:fldCharType="end"/>
         </w:r>
@@ -545,6 +600,29 @@
     <w:p>
       <w:r>
         <w:continuationSeparator/>
+      </w:r>
+    </w:p>
+  </w:footnote>
+  <w:footnote w:id="1">
+    <w:p>
+      <w:pPr>
+        <w:pStyle w:val="FootnoteText"/>
+        <w:rPr>
+          <w:szCs w:val="20"/>
+        </w:rPr>
+      </w:pPr>
+      <w:r>
+        <w:rPr>
+          <w:rStyle w:val="FootnoteReference"/>
+          <w:szCs w:val="20"/>
+        </w:rPr>
+        <w:footnoteRef/>
+      </w:r>
+      <w:r>
+        <w:rPr>
+          <w:szCs w:val="20"/>
+        </w:rPr>
+        <w:t xml:space="preserve"> footnote</w:t>
       </w:r>
     </w:p>
   </w:footnote>
@@ -2119,6 +2197,11 @@
     <w:uiPriority w:val="9"/>
     <w:unhideWhenUsed/>
     <w:qFormat/>
+    <w:rsid w:val="002E1FC7"/>
+    <w:rPr>
+      <w:rFonts w:ascii="BC Sans" w:hAnsi="BC Sans"/>
+      <w:sz w:val="20"/>
+    </w:rPr>
   </w:style>
   <w:style w:type="table" w:customStyle="1" w:styleId="Table">
     <w:name w:val="Table"/>

</xml_diff>